<commit_message>
Consider the v1.1 for aws migration
</commit_message>
<xml_diff>
--- a/Django Aws migration.docx
+++ b/Django Aws migration.docx
@@ -135,6 +135,9 @@
         <w:pStyle w:val="NoSpacing"/>
       </w:pPr>
       <w:r>
+        <w:rPr>
+          <w:noProof/>
+        </w:rPr>
         <w:drawing>
           <wp:inline distT="0" distB="0" distL="0" distR="0" wp14:anchorId="31FBB29F" wp14:editId="7012CF4D">
             <wp:extent cx="5731510" cy="1278255"/>
@@ -257,6 +260,9 @@
         <w:pStyle w:val="NoSpacing"/>
       </w:pPr>
       <w:r>
+        <w:rPr>
+          <w:noProof/>
+        </w:rPr>
         <w:drawing>
           <wp:inline distT="0" distB="0" distL="0" distR="0" wp14:anchorId="20A466DC" wp14:editId="2798DACC">
             <wp:extent cx="5731510" cy="956310"/>
@@ -307,7 +313,6 @@
           <w:color w:val="24292E"/>
         </w:rPr>
       </w:pPr>
-      <w:proofErr w:type="gramStart"/>
       <w:r>
         <w:rPr>
           <w:rFonts w:ascii="Consolas" w:hAnsi="Consolas"/>
@@ -393,7 +398,6 @@
         <w:t>bundled_installer</w:t>
       </w:r>
       <w:proofErr w:type="spellEnd"/>
-      <w:proofErr w:type="gramEnd"/>
     </w:p>
     <w:p>
       <w:pPr>
@@ -413,6 +417,9 @@
         <w:pStyle w:val="NoSpacing"/>
       </w:pPr>
       <w:r>
+        <w:rPr>
+          <w:noProof/>
+        </w:rPr>
         <w:drawing>
           <wp:inline distT="0" distB="0" distL="0" distR="0" wp14:anchorId="4FE6A3F1" wp14:editId="666E60AD">
             <wp:extent cx="5731510" cy="179070"/>
@@ -569,7 +576,54 @@
       </w:r>
       <w:proofErr w:type="spellEnd"/>
       <w:r>
-        <w:t xml:space="preserve"> “projectname”</w:t>
+        <w:t xml:space="preserve"> “</w:t>
+      </w:r>
+      <w:proofErr w:type="spellStart"/>
+      <w:r>
+        <w:t>projectname</w:t>
+      </w:r>
+      <w:proofErr w:type="spellEnd"/>
+      <w:r>
+        <w:t>”</w:t>
+      </w:r>
+    </w:p>
+    <w:p>
+      <w:pPr>
+        <w:pStyle w:val="NoSpacing"/>
+      </w:pPr>
+    </w:p>
+    <w:p>
+      <w:pPr>
+        <w:pStyle w:val="NoSpacing"/>
+      </w:pPr>
+    </w:p>
+    <w:p>
+      <w:pPr>
+        <w:pStyle w:val="NoSpacing"/>
+      </w:pPr>
+      <w:r>
+        <w:t>…..</w:t>
+      </w:r>
+    </w:p>
+    <w:p>
+      <w:pPr>
+        <w:pStyle w:val="NoSpacing"/>
+      </w:pPr>
+      <w:proofErr w:type="spellStart"/>
+      <w:r>
+        <w:t>Git</w:t>
+      </w:r>
+      <w:proofErr w:type="spellEnd"/>
+      <w:r>
+        <w:t xml:space="preserve"> repo to be setup to have a sync. With </w:t>
+      </w:r>
+      <w:proofErr w:type="spellStart"/>
+      <w:r>
+        <w:t>elb</w:t>
+      </w:r>
+      <w:proofErr w:type="spellEnd"/>
+      <w:r>
+        <w:t xml:space="preserve"> </w:t>
       </w:r>
     </w:p>
     <w:sectPr>

</xml_diff>